<commit_message>
Updated Scope Document - 1st 3 pages
Updated exec summary
</commit_message>
<xml_diff>
--- a/Jun 21 - WHS Assess 2 - Report/Project Scope - Robertson V0.2.docx
+++ b/Jun 21 - WHS Assess 2 - Report/Project Scope - Robertson V0.2.docx
@@ -464,31 +464,7 @@
           <w:sz w:val="20"/>
           <w:szCs w:val="20"/>
         </w:rPr>
-        <w:t>t</w:t>
-      </w:r>
-      <w:r>
-        <w:rPr>
-          <w:color w:val="000000" w:themeColor="text1"/>
-          <w:sz w:val="20"/>
-          <w:szCs w:val="20"/>
-        </w:rPr>
-        <w:t xml:space="preserve">hroughout the life of the project, </w:t>
-      </w:r>
-      <w:r>
-        <w:rPr>
-          <w:color w:val="000000" w:themeColor="text1"/>
-          <w:sz w:val="20"/>
-          <w:szCs w:val="20"/>
-        </w:rPr>
-        <w:t>the team</w:t>
-      </w:r>
-      <w:r>
-        <w:rPr>
-          <w:color w:val="000000" w:themeColor="text1"/>
-          <w:sz w:val="20"/>
-          <w:szCs w:val="20"/>
-        </w:rPr>
-        <w:t xml:space="preserve"> will be responsible for maintaining and evaluating the WHSMS. </w:t>
+        <w:t xml:space="preserve">throughout the life of the project, the team will be responsible for maintaining and evaluating the WHSMS. </w:t>
       </w:r>
     </w:p>
     <w:p>
@@ -515,22 +491,40 @@
         <w:t>The</w:t>
       </w:r>
       <w:r>
-        <w:t xml:space="preserve"> WHSMS has been designed to align</w:t>
-      </w:r>
-      <w:r>
-        <w:t xml:space="preserve"> well defined and understood</w:t>
+        <w:t xml:space="preserve"> WHSMS</w:t>
+      </w:r>
+      <w:r>
+        <w:t xml:space="preserve"> project</w:t>
+      </w:r>
+      <w:r>
+        <w:t xml:space="preserve"> </w:t>
+      </w:r>
+      <w:r>
+        <w:t>will</w:t>
+      </w:r>
+      <w:r>
+        <w:t xml:space="preserve"> be designed to align</w:t>
+      </w:r>
+      <w:r>
+        <w:t xml:space="preserve"> </w:t>
+      </w:r>
+      <w:r>
+        <w:t xml:space="preserve">to </w:t>
+      </w:r>
+      <w:r>
+        <w:t>well defined and understood</w:t>
       </w:r>
       <w:r>
         <w:t xml:space="preserve"> company</w:t>
       </w:r>
       <w:r>
-        <w:t xml:space="preserve"> goals. In conjunction with the outlined vision</w:t>
-      </w:r>
-      <w:r>
-        <w:t>,</w:t>
-      </w:r>
-      <w:r>
-        <w:t xml:space="preserve"> these are (see Appendix </w:t>
+        <w:t xml:space="preserve"> goals. In conjunction with the outlined</w:t>
+      </w:r>
+      <w:r>
+        <w:t xml:space="preserve"> company</w:t>
+      </w:r>
+      <w:r>
+        <w:t xml:space="preserve"> vision (see Appendix </w:t>
       </w:r>
       <w:proofErr w:type="gramStart"/>
       <w:r>
@@ -563,17 +557,44 @@
         <w:t xml:space="preserve">lanned profit re-investment allocated from business budgets (see Appendix 4) </w:t>
       </w:r>
       <w:r>
-        <w:t>will be utilised in the WHSMS to</w:t>
-      </w:r>
-      <w:r>
-        <w:t>:</w:t>
+        <w:t>will be utilised in the WHSMS</w:t>
+      </w:r>
+      <w:r>
+        <w:t>.</w:t>
       </w:r>
     </w:p>
     <w:p>
       <w:pPr>
+        <w:pStyle w:val="text"/>
+      </w:pPr>
+      <w:r>
+        <w:t>The project team will engage WHS specialists in a thorough analysis of current company risk and safety processes. The team will then design a fit for purpose Management system to ensure safe delivery and continuous improvement of expansion &amp; business as usual projects.</w:t>
+      </w:r>
+    </w:p>
+    <w:p>
+      <w:pPr>
+        <w:pStyle w:val="text"/>
+      </w:pPr>
+      <w:r>
+        <w:t>This design stage includes key stakeholder engagement and a comprehensive implementation period to embed the new system within the business.</w:t>
+      </w:r>
+    </w:p>
+    <w:p>
+      <w:pPr>
+        <w:pStyle w:val="text"/>
+      </w:pPr>
+    </w:p>
+    <w:p>
+      <w:pPr>
+        <w:pStyle w:val="text"/>
+      </w:pPr>
+    </w:p>
+    <w:p>
+      <w:pPr>
         <w:pStyle w:val="H2"/>
       </w:pPr>
       <w:r>
+        <w:lastRenderedPageBreak/>
         <w:t>Business objectives</w:t>
       </w:r>
     </w:p>
@@ -687,7 +708,6 @@
           <w:rFonts w:eastAsiaTheme="minorHAnsi" w:cs="Arial"/>
           <w:szCs w:val="20"/>
         </w:rPr>
-        <w:lastRenderedPageBreak/>
         <w:t>It is considered in the scope that support of the external retail networks from a continuously improving Head office function is critical to these factors, specifically focused on.</w:t>
       </w:r>
     </w:p>
@@ -1265,18 +1285,29 @@
         <w:pStyle w:val="text"/>
         <w:rPr>
           <w:rFonts w:eastAsiaTheme="minorHAnsi" w:cs="Arial"/>
-          <w:b/>
           <w:color w:val="000000"/>
           <w:szCs w:val="20"/>
         </w:rPr>
       </w:pPr>
-      <w:r>
+    </w:p>
+    <w:p>
+      <w:pPr>
+        <w:pStyle w:val="text"/>
         <w:rPr>
           <w:rFonts w:eastAsiaTheme="minorHAnsi" w:cs="Arial"/>
           <w:b/>
           <w:color w:val="000000"/>
           <w:szCs w:val="20"/>
         </w:rPr>
+      </w:pPr>
+      <w:r>
+        <w:rPr>
+          <w:rFonts w:eastAsiaTheme="minorHAnsi" w:cs="Arial"/>
+          <w:b/>
+          <w:color w:val="000000"/>
+          <w:szCs w:val="20"/>
+        </w:rPr>
+        <w:lastRenderedPageBreak/>
         <w:t>Key assumptions</w:t>
       </w:r>
     </w:p>
@@ -1394,32 +1425,18 @@
     </w:p>
     <w:p>
       <w:pPr>
-        <w:pStyle w:val="text"/>
-      </w:pPr>
+        <w:pStyle w:val="H2"/>
+      </w:pPr>
+      <w:r>
+        <w:t>Roles and project stakeholders</w:t>
+      </w:r>
     </w:p>
     <w:p>
       <w:pPr>
         <w:pStyle w:val="text"/>
       </w:pPr>
-    </w:p>
-    <w:p>
-      <w:pPr>
-        <w:pStyle w:val="H2"/>
-      </w:pPr>
-      <w:r>
-        <w:lastRenderedPageBreak/>
-        <w:t>Roles and project stakeholders</w:t>
-      </w:r>
-    </w:p>
-    <w:p>
-      <w:pPr>
-        <w:pStyle w:val="text"/>
-      </w:pPr>
-      <w:r>
-        <w:t>T</w:t>
-      </w:r>
-      <w:r>
-        <w:t>his table refers to the company’s current organisation chart (see Appendix 7)</w:t>
+      <w:r>
+        <w:t>This table refers to the company’s current organisation chart (see Appendix 7)</w:t>
       </w:r>
     </w:p>
     <w:tbl>
@@ -1724,17 +1741,7 @@
                 <w:szCs w:val="20"/>
                 <w:lang w:eastAsia="en-AU"/>
               </w:rPr>
-              <w:t xml:space="preserve">WHSMA </w:t>
-            </w:r>
-            <w:r>
-              <w:rPr>
-                <w:rFonts w:cs="Arial"/>
-                <w:iCs/>
-                <w:sz w:val="20"/>
-                <w:szCs w:val="20"/>
-                <w:lang w:eastAsia="en-AU"/>
-              </w:rPr>
-              <w:t>Project Manager</w:t>
+              <w:t>WHSMA Project Manager</w:t>
             </w:r>
           </w:p>
         </w:tc>
@@ -1799,17 +1806,7 @@
                 <w:szCs w:val="20"/>
                 <w:lang w:eastAsia="en-AU"/>
               </w:rPr>
-              <w:t xml:space="preserve">WHSMS </w:t>
-            </w:r>
-            <w:r>
-              <w:rPr>
-                <w:rFonts w:cs="Arial"/>
-                <w:iCs/>
-                <w:sz w:val="20"/>
-                <w:szCs w:val="20"/>
-                <w:lang w:eastAsia="en-AU"/>
-              </w:rPr>
-              <w:t>Project Team Members</w:t>
+              <w:t>WHSMS Project Team Members</w:t>
             </w:r>
           </w:p>
         </w:tc>
@@ -1878,17 +1875,7 @@
                 <w:szCs w:val="20"/>
                 <w:lang w:eastAsia="en-AU"/>
               </w:rPr>
-              <w:t xml:space="preserve">Company </w:t>
-            </w:r>
-            <w:r>
-              <w:rPr>
-                <w:rFonts w:cs="Arial"/>
-                <w:iCs/>
-                <w:sz w:val="20"/>
-                <w:szCs w:val="20"/>
-                <w:lang w:eastAsia="en-AU"/>
-              </w:rPr>
-              <w:t>WHS Professionals</w:t>
+              <w:t>Company WHS Professionals</w:t>
             </w:r>
           </w:p>
         </w:tc>
@@ -1951,31 +1938,8 @@
       <w:pPr>
         <w:pStyle w:val="text"/>
       </w:pPr>
-    </w:p>
-    <w:p>
-      <w:pPr>
-        <w:pStyle w:val="text"/>
-      </w:pPr>
-    </w:p>
-    <w:p>
-      <w:pPr>
-        <w:pStyle w:val="text"/>
-      </w:pPr>
-    </w:p>
-    <w:p>
-      <w:pPr>
-        <w:pStyle w:val="text"/>
-      </w:pPr>
-    </w:p>
-    <w:p>
-      <w:pPr>
-        <w:pStyle w:val="text"/>
-      </w:pPr>
-    </w:p>
-    <w:p>
-      <w:pPr>
-        <w:pStyle w:val="text"/>
-      </w:pPr>
+      <w:bookmarkStart w:id="0" w:name="_GoBack"/>
+      <w:bookmarkEnd w:id="0"/>
     </w:p>
     <w:p>
       <w:pPr>
@@ -3204,11 +3168,6 @@
     </w:p>
     <w:p>
       <w:pPr>
-        <w:pStyle w:val="text"/>
-      </w:pPr>
-    </w:p>
-    <w:p>
-      <w:pPr>
         <w:pStyle w:val="H2"/>
         <w:rPr>
           <w:b w:val="0"/>
@@ -3288,10 +3247,10 @@
             <v:path o:extrusionok="f" gradientshapeok="t" o:connecttype="rect"/>
             <o:lock v:ext="edit" aspectratio="t"/>
           </v:shapetype>
-          <v:shape id="_x0000_i1027" type="#_x0000_t75" style="width:77.25pt;height:49.5pt" o:ole="">
+          <v:shape id="_x0000_i1025" type="#_x0000_t75" style="width:77.25pt;height:49.5pt" o:ole="">
             <v:imagedata r:id="rId7" o:title=""/>
           </v:shape>
-          <o:OLEObject Type="Embed" ProgID="Acrobat.Document.DC" ShapeID="_x0000_i1027" DrawAspect="Icon" ObjectID="_1619439801" r:id="rId8"/>
+          <o:OLEObject Type="Embed" ProgID="Acrobat.Document.DC" ShapeID="_x0000_i1025" DrawAspect="Icon" ObjectID="_1619501998" r:id="rId8"/>
         </w:object>
       </w:r>
     </w:p>
@@ -3335,8 +3294,6 @@
       <w:pPr>
         <w:pStyle w:val="text"/>
       </w:pPr>
-      <w:bookmarkStart w:id="0" w:name="_GoBack"/>
-      <w:bookmarkEnd w:id="0"/>
     </w:p>
     <w:p>
       <w:pPr>
@@ -3372,10 +3329,10 @@
       </w:pPr>
       <w:r>
         <w:object w:dxaOrig="1538" w:dyaOrig="993" w14:anchorId="506E2EC4">
-          <v:shape id="_x0000_i1029" type="#_x0000_t75" style="width:77.25pt;height:49.5pt" o:ole="">
+          <v:shape id="_x0000_i1026" type="#_x0000_t75" style="width:77.25pt;height:49.5pt" o:ole="">
             <v:imagedata r:id="rId9" o:title=""/>
           </v:shape>
-          <o:OLEObject Type="Embed" ProgID="Acrobat.Document.DC" ShapeID="_x0000_i1029" DrawAspect="Icon" ObjectID="_1619439802" r:id="rId10"/>
+          <o:OLEObject Type="Embed" ProgID="Acrobat.Document.DC" ShapeID="_x0000_i1026" DrawAspect="Icon" ObjectID="_1619501999" r:id="rId10"/>
         </w:object>
       </w:r>
     </w:p>
@@ -3396,58 +3353,81 @@
           <w:sz w:val="24"/>
           <w:szCs w:val="24"/>
         </w:rPr>
-        <w:t xml:space="preserve">Appendix </w:t>
-      </w:r>
-      <w:r>
+        <w:t xml:space="preserve">Appendix 4 – </w:t>
+      </w:r>
+      <w:r>
+        <w:rPr>
+          <w:color w:val="1F497D" w:themeColor="text2"/>
+          <w:sz w:val="24"/>
+          <w:szCs w:val="24"/>
+        </w:rPr>
+        <w:t>Company Business Plan</w:t>
+      </w:r>
+    </w:p>
+    <w:p>
+      <w:pPr>
+        <w:pStyle w:val="text"/>
+      </w:pPr>
+      <w:r>
+        <w:object w:dxaOrig="1538" w:dyaOrig="993" w14:anchorId="77ABDFC3">
+          <v:shape id="_x0000_i1027" type="#_x0000_t75" style="width:77.25pt;height:49.5pt" o:ole="">
+            <v:imagedata r:id="rId11" o:title=""/>
+          </v:shape>
+          <o:OLEObject Type="Embed" ProgID="Acrobat.Document.DC" ShapeID="_x0000_i1027" DrawAspect="Icon" ObjectID="_1619502000" r:id="rId12"/>
+        </w:object>
+      </w:r>
+    </w:p>
+    <w:p>
+      <w:pPr>
+        <w:pStyle w:val="text"/>
         <w:rPr>
           <w:b/>
           <w:color w:val="1F497D" w:themeColor="text2"/>
           <w:sz w:val="24"/>
           <w:szCs w:val="24"/>
         </w:rPr>
-        <w:t xml:space="preserve">4 – </w:t>
-      </w:r>
-      <w:r>
-        <w:rPr>
-          <w:color w:val="1F497D" w:themeColor="text2"/>
-          <w:sz w:val="24"/>
-          <w:szCs w:val="24"/>
-        </w:rPr>
-        <w:t>Company Business Plan</w:t>
-      </w:r>
-    </w:p>
-    <w:p>
-      <w:pPr>
-        <w:pStyle w:val="text"/>
-      </w:pPr>
-      <w:r>
-        <w:object w:dxaOrig="1538" w:dyaOrig="993" w14:anchorId="77ABDFC3">
-          <v:shape id="_x0000_i1031" type="#_x0000_t75" style="width:77.25pt;height:49.5pt" o:ole="">
-            <v:imagedata r:id="rId11" o:title=""/>
-          </v:shape>
-          <o:OLEObject Type="Embed" ProgID="Acrobat.Document.DC" ShapeID="_x0000_i1031" DrawAspect="Icon" ObjectID="_1619439803" r:id="rId12"/>
-        </w:object>
-      </w:r>
-    </w:p>
-    <w:p>
-      <w:pPr>
-        <w:pStyle w:val="text"/>
+      </w:pPr>
+      <w:r>
         <w:rPr>
           <w:b/>
           <w:color w:val="1F497D" w:themeColor="text2"/>
           <w:sz w:val="24"/>
           <w:szCs w:val="24"/>
         </w:rPr>
-      </w:pPr>
-      <w:r>
+        <w:t xml:space="preserve">Appendix 5 – </w:t>
+      </w:r>
+      <w:r>
+        <w:rPr>
+          <w:color w:val="1F497D" w:themeColor="text2"/>
+          <w:sz w:val="24"/>
+          <w:szCs w:val="24"/>
+        </w:rPr>
+        <w:t>Risk Management Policy</w:t>
+      </w:r>
+    </w:p>
+    <w:p>
+      <w:pPr>
+        <w:pStyle w:val="text"/>
+      </w:pPr>
+      <w:r>
+        <w:object w:dxaOrig="1538" w:dyaOrig="993" w14:anchorId="0A3A250A">
+          <v:shape id="_x0000_i1028" type="#_x0000_t75" style="width:77.25pt;height:49.5pt" o:ole="">
+            <v:imagedata r:id="rId13" o:title=""/>
+          </v:shape>
+          <o:OLEObject Type="Embed" ProgID="Acrobat.Document.DC" ShapeID="_x0000_i1028" DrawAspect="Icon" ObjectID="_1619502001" r:id="rId14"/>
+        </w:object>
+      </w:r>
+    </w:p>
+    <w:p>
+      <w:pPr>
+        <w:pStyle w:val="text"/>
         <w:rPr>
           <w:b/>
           <w:color w:val="1F497D" w:themeColor="text2"/>
           <w:sz w:val="24"/>
           <w:szCs w:val="24"/>
         </w:rPr>
-        <w:t xml:space="preserve">Appendix </w:t>
-      </w:r>
+      </w:pPr>
       <w:r>
         <w:rPr>
           <w:b/>
@@ -3455,24 +3435,15 @@
           <w:sz w:val="24"/>
           <w:szCs w:val="24"/>
         </w:rPr>
-        <w:t>5</w:t>
-      </w:r>
-      <w:r>
-        <w:rPr>
-          <w:b/>
+        <w:t xml:space="preserve">Appendix 6 – </w:t>
+      </w:r>
+      <w:r>
+        <w:rPr>
           <w:color w:val="1F497D" w:themeColor="text2"/>
           <w:sz w:val="24"/>
           <w:szCs w:val="24"/>
         </w:rPr>
-        <w:t xml:space="preserve"> – </w:t>
-      </w:r>
-      <w:r>
-        <w:rPr>
-          <w:color w:val="1F497D" w:themeColor="text2"/>
-          <w:sz w:val="24"/>
-          <w:szCs w:val="24"/>
-        </w:rPr>
-        <w:t>Risk Management Policy</w:t>
+        <w:t>Risk Management Procedures</w:t>
       </w:r>
     </w:p>
     <w:p>
@@ -3480,75 +3451,16 @@
         <w:pStyle w:val="text"/>
       </w:pPr>
       <w:r>
-        <w:object w:dxaOrig="1538" w:dyaOrig="993" w14:anchorId="0A3A250A">
-          <v:shape id="_x0000_i1033" type="#_x0000_t75" style="width:77.25pt;height:49.5pt" o:ole="">
-            <v:imagedata r:id="rId13" o:title=""/>
+        <w:object w:dxaOrig="1538" w:dyaOrig="993" w14:anchorId="40A34357">
+          <v:shape id="_x0000_i1029" type="#_x0000_t75" style="width:77.25pt;height:49.5pt" o:ole="">
+            <v:imagedata r:id="rId15" o:title=""/>
           </v:shape>
-          <o:OLEObject Type="Embed" ProgID="Acrobat.Document.DC" ShapeID="_x0000_i1033" DrawAspect="Icon" ObjectID="_1619439804" r:id="rId14"/>
+          <o:OLEObject Type="Embed" ProgID="Acrobat.Document.DC" ShapeID="_x0000_i1029" DrawAspect="Icon" ObjectID="_1619502002" r:id="rId16"/>
         </w:object>
       </w:r>
     </w:p>
     <w:p>
       <w:pPr>
-        <w:pStyle w:val="text"/>
-        <w:rPr>
-          <w:b/>
-          <w:color w:val="1F497D" w:themeColor="text2"/>
-          <w:sz w:val="24"/>
-          <w:szCs w:val="24"/>
-        </w:rPr>
-      </w:pPr>
-      <w:r>
-        <w:rPr>
-          <w:b/>
-          <w:color w:val="1F497D" w:themeColor="text2"/>
-          <w:sz w:val="24"/>
-          <w:szCs w:val="24"/>
-        </w:rPr>
-        <w:t xml:space="preserve">Appendix </w:t>
-      </w:r>
-      <w:r>
-        <w:rPr>
-          <w:b/>
-          <w:color w:val="1F497D" w:themeColor="text2"/>
-          <w:sz w:val="24"/>
-          <w:szCs w:val="24"/>
-        </w:rPr>
-        <w:t>6</w:t>
-      </w:r>
-      <w:r>
-        <w:rPr>
-          <w:b/>
-          <w:color w:val="1F497D" w:themeColor="text2"/>
-          <w:sz w:val="24"/>
-          <w:szCs w:val="24"/>
-        </w:rPr>
-        <w:t xml:space="preserve"> – </w:t>
-      </w:r>
-      <w:r>
-        <w:rPr>
-          <w:color w:val="1F497D" w:themeColor="text2"/>
-          <w:sz w:val="24"/>
-          <w:szCs w:val="24"/>
-        </w:rPr>
-        <w:t>Risk Management Procedures</w:t>
-      </w:r>
-    </w:p>
-    <w:p>
-      <w:pPr>
-        <w:pStyle w:val="text"/>
-      </w:pPr>
-      <w:r>
-        <w:object w:dxaOrig="1538" w:dyaOrig="993" w14:anchorId="40A34357">
-          <v:shape id="_x0000_i1035" type="#_x0000_t75" style="width:77.25pt;height:49.5pt" o:ole="">
-            <v:imagedata r:id="rId15" o:title=""/>
-          </v:shape>
-          <o:OLEObject Type="Embed" ProgID="Acrobat.Document.DC" ShapeID="_x0000_i1035" DrawAspect="Icon" ObjectID="_1619439805" r:id="rId16"/>
-        </w:object>
-      </w:r>
-    </w:p>
-    <w:p>
-      <w:pPr>
         <w:pStyle w:val="H2"/>
         <w:rPr>
           <w:color w:val="1F497D" w:themeColor="text2"/>
@@ -3560,21 +3472,7 @@
           <w:color w:val="1F497D" w:themeColor="text2"/>
           <w:szCs w:val="24"/>
         </w:rPr>
-        <w:t xml:space="preserve">Appendix </w:t>
-      </w:r>
-      <w:r>
-        <w:rPr>
-          <w:color w:val="1F497D" w:themeColor="text2"/>
-          <w:szCs w:val="24"/>
-        </w:rPr>
-        <w:t>7</w:t>
-      </w:r>
-      <w:r>
-        <w:rPr>
-          <w:color w:val="1F497D" w:themeColor="text2"/>
-          <w:szCs w:val="24"/>
-        </w:rPr>
-        <w:t xml:space="preserve"> </w:t>
+        <w:t xml:space="preserve">Appendix 7 </w:t>
       </w:r>
       <w:r>
         <w:rPr>
@@ -3582,15 +3480,7 @@
           <w:color w:val="1F497D" w:themeColor="text2"/>
           <w:szCs w:val="24"/>
         </w:rPr>
-        <w:t xml:space="preserve">– </w:t>
-      </w:r>
-      <w:r>
-        <w:rPr>
-          <w:b w:val="0"/>
-          <w:color w:val="1F497D" w:themeColor="text2"/>
-          <w:szCs w:val="24"/>
-        </w:rPr>
-        <w:t>Organisational Chart</w:t>
+        <w:t>– Organisational Chart</w:t>
       </w:r>
     </w:p>
     <w:p>
@@ -3605,10 +3495,10 @@
       </w:pPr>
       <w:r>
         <w:object w:dxaOrig="1538" w:dyaOrig="993" w14:anchorId="53DA1C8C">
-          <v:shape id="_x0000_i1037" type="#_x0000_t75" style="width:77.25pt;height:49.5pt" o:ole="">
+          <v:shape id="_x0000_i1030" type="#_x0000_t75" style="width:77.25pt;height:49.5pt" o:ole="">
             <v:imagedata r:id="rId17" o:title=""/>
           </v:shape>
-          <o:OLEObject Type="Embed" ProgID="Acrobat.Document.DC" ShapeID="_x0000_i1037" DrawAspect="Icon" ObjectID="_1619439806" r:id="rId18"/>
+          <o:OLEObject Type="Embed" ProgID="Acrobat.Document.DC" ShapeID="_x0000_i1030" DrawAspect="Icon" ObjectID="_1619502003" r:id="rId18"/>
         </w:object>
       </w:r>
     </w:p>
@@ -3828,14 +3718,27 @@
                   <w:r>
                     <w:t xml:space="preserve"> of </w:t>
                   </w:r>
-                  <w:fldSimple w:instr=" NUMPAGES  ">
-                    <w:r>
-                      <w:rPr>
-                        <w:noProof/>
-                      </w:rPr>
-                      <w:t>3</w:t>
-                    </w:r>
-                  </w:fldSimple>
+                  <w:r>
+                    <w:fldChar w:fldCharType="begin"/>
+                  </w:r>
+                  <w:r>
+                    <w:instrText xml:space="preserve"> NUMPAGES  </w:instrText>
+                  </w:r>
+                  <w:r>
+                    <w:fldChar w:fldCharType="separate"/>
+                  </w:r>
+                  <w:r>
+                    <w:rPr>
+                      <w:noProof/>
+                    </w:rPr>
+                    <w:t>3</w:t>
+                  </w:r>
+                  <w:r>
+                    <w:rPr>
+                      <w:noProof/>
+                    </w:rPr>
+                    <w:fldChar w:fldCharType="end"/>
+                  </w:r>
                 </w:sdtContent>
               </w:sdt>
             </w:sdtContent>

</xml_diff>